<commit_message>
Ajout de la commande du crud
</commit_message>
<xml_diff>
--- a/Documentation/symfony/CommandeSymfony.docx
+++ b/Documentation/symfony/CommandeSymfony.docx
@@ -689,12 +689,10 @@
         <w:pStyle w:val="Sous-titre"/>
       </w:pPr>
       <w:proofErr w:type="spellStart"/>
-      <w:proofErr w:type="gramStart"/>
       <w:r>
         <w:t>symfony</w:t>
       </w:r>
       <w:proofErr w:type="spellEnd"/>
-      <w:proofErr w:type="gramEnd"/>
       <w:r>
         <w:t xml:space="preserve"> </w:t>
       </w:r>
@@ -727,12 +725,10 @@
         </w:rPr>
       </w:pPr>
       <w:proofErr w:type="spellStart"/>
-      <w:proofErr w:type="gramStart"/>
       <w:r>
         <w:t>symfony</w:t>
       </w:r>
       <w:proofErr w:type="spellEnd"/>
-      <w:proofErr w:type="gramEnd"/>
       <w:r>
         <w:t xml:space="preserve"> console </w:t>
       </w:r>
@@ -792,16 +788,8 @@
         <w:rPr>
           <w:lang w:val="en-US"/>
         </w:rPr>
-        <w:t xml:space="preserve"> run </w:t>
+        <w:t xml:space="preserve"> run build</w:t>
       </w:r>
-      <w:proofErr w:type="gramStart"/>
-      <w:r>
-        <w:rPr>
-          <w:lang w:val="en-US"/>
-        </w:rPr>
-        <w:t>build</w:t>
-      </w:r>
-      <w:proofErr w:type="gramEnd"/>
     </w:p>
     <w:p>
       <w:pPr>
@@ -820,12 +808,10 @@
         <w:pStyle w:val="Sous-titre"/>
       </w:pPr>
       <w:proofErr w:type="spellStart"/>
-      <w:proofErr w:type="gramStart"/>
       <w:r>
         <w:t>php</w:t>
       </w:r>
       <w:proofErr w:type="spellEnd"/>
-      <w:proofErr w:type="gramEnd"/>
       <w:r>
         <w:t xml:space="preserve"> bin/console </w:t>
       </w:r>
@@ -850,15 +836,7 @@
         <w:t xml:space="preserve"> </w:t>
       </w:r>
       <w:r>
-        <w:t xml:space="preserve">d’une migration </w:t>
-      </w:r>
-      <w:proofErr w:type="gramStart"/>
-      <w:r>
-        <w:t>( génération</w:t>
-      </w:r>
-      <w:proofErr w:type="gramEnd"/>
-      <w:r>
-        <w:t xml:space="preserve"> de la </w:t>
+        <w:t xml:space="preserve">d’une migration ( génération de la </w:t>
       </w:r>
       <w:r>
         <w:t>base d</w:t>
@@ -892,7 +870,6 @@
         <w:t xml:space="preserve"> bin/console </w:t>
       </w:r>
       <w:proofErr w:type="spellStart"/>
-      <w:proofErr w:type="gramStart"/>
       <w:r>
         <w:rPr>
           <w:lang w:val="en-US"/>
@@ -900,7 +877,6 @@
         <w:t>make:migration</w:t>
       </w:r>
       <w:proofErr w:type="spellEnd"/>
-      <w:proofErr w:type="gramEnd"/>
     </w:p>
     <w:p>
       <w:pPr>
@@ -919,18 +895,60 @@
         <w:pStyle w:val="Sous-titre"/>
       </w:pPr>
       <w:proofErr w:type="spellStart"/>
-      <w:proofErr w:type="gramStart"/>
       <w:r>
         <w:t>php</w:t>
       </w:r>
       <w:proofErr w:type="spellEnd"/>
-      <w:proofErr w:type="gramEnd"/>
       <w:r>
         <w:t xml:space="preserve"> bin/console </w:t>
       </w:r>
       <w:proofErr w:type="spellStart"/>
       <w:r>
         <w:t>doctrine:migrations:migrate</w:t>
+      </w:r>
+      <w:proofErr w:type="spellEnd"/>
+    </w:p>
+    <w:p>
+      <w:pPr>
+        <w:pStyle w:val="Paragraphedeliste"/>
+        <w:numPr>
+          <w:ilvl w:val="0"/>
+          <w:numId w:val="28"/>
+        </w:numPr>
+      </w:pPr>
+      <w:r>
+        <w:t xml:space="preserve">Génération du </w:t>
+      </w:r>
+      <w:proofErr w:type="spellStart"/>
+      <w:r>
+        <w:t>crud</w:t>
+      </w:r>
+      <w:proofErr w:type="spellEnd"/>
+      <w:r>
+        <w:t xml:space="preserve"> (génération du contr</w:t>
+      </w:r>
+      <w:r>
+        <w:t>ô</w:t>
+      </w:r>
+      <w:r>
+        <w:t>ler et des vues)</w:t>
+      </w:r>
+    </w:p>
+    <w:p>
+      <w:pPr>
+        <w:pStyle w:val="Sous-titre"/>
+      </w:pPr>
+      <w:proofErr w:type="spellStart"/>
+      <w:r>
+        <w:t>php</w:t>
+      </w:r>
+      <w:proofErr w:type="spellEnd"/>
+      <w:r>
+        <w:t xml:space="preserve"> bin/console </w:t>
+      </w:r>
+      <w:proofErr w:type="spellStart"/>
+      <w:r>
+        <w:t>make:crud</w:t>
       </w:r>
       <w:proofErr w:type="spellEnd"/>
     </w:p>
@@ -2008,7 +2026,7 @@
   <w:abstractNum w:abstractNumId="8" w15:restartNumberingAfterBreak="0">
     <w:nsid w:val="20C554D9"/>
     <w:multiLevelType w:val="hybridMultilevel"/>
-    <w:tmpl w:val="6EBA38BC"/>
+    <w:tmpl w:val="F0AA2858"/>
     <w:lvl w:ilvl="0" w:tplc="040C0001">
       <w:start w:val="1"/>
       <w:numFmt w:val="bullet"/>

</xml_diff>

<commit_message>
Ajout des macanisme et des variable de controle
</commit_message>
<xml_diff>
--- a/Documentation/symfony/CommandeSymfony.docx
+++ b/Documentation/symfony/CommandeSymfony.docx
@@ -250,6 +250,9 @@
     <w:p>
       <w:pPr>
         <w:pStyle w:val="Sous-titre"/>
+        <w:pBdr>
+          <w:top w:val="dashSmallGap" w:sz="8" w:space="0" w:color="000000"/>
+        </w:pBdr>
       </w:pPr>
       <w:r>
         <w:t>symfony server</w:t>
@@ -288,6 +291,41 @@
           <w:lang w:val="en-US"/>
         </w:rPr>
         <w:t>npm run build</w:t>
+      </w:r>
+    </w:p>
+    <w:p>
+      <w:pPr>
+        <w:pStyle w:val="Paragraphedeliste"/>
+        <w:numPr>
+          <w:ilvl w:val="1"/>
+          <w:numId w:val="4"/>
+        </w:numPr>
+      </w:pPr>
+      <w:r>
+        <w:t>Lancer le serveur d’</w:t>
+      </w:r>
+      <w:r>
+        <w:t>assets</w:t>
+      </w:r>
+    </w:p>
+    <w:p>
+      <w:pPr>
+        <w:pStyle w:val="Sous-titre"/>
+        <w:rPr>
+          <w:lang w:val="en-US"/>
+        </w:rPr>
+      </w:pPr>
+      <w:r>
+        <w:rPr>
+          <w:lang w:val="en-US"/>
+        </w:rPr>
+        <w:t xml:space="preserve">npm run </w:t>
+      </w:r>
+      <w:r>
+        <w:rPr>
+          <w:lang w:val="en-US"/>
+        </w:rPr>
+        <w:t>watch</w:t>
       </w:r>
     </w:p>
     <w:p>
@@ -11901,18 +11939,6 @@
 </file>
 
 <file path=customXml/item2.xml><?xml version="1.0" encoding="utf-8"?>
-<p:properties xmlns:p="http://schemas.microsoft.com/office/2006/metadata/properties" xmlns:xsi="http://www.w3.org/2001/XMLSchema-instance" xmlns:pc="http://schemas.microsoft.com/office/infopath/2007/PartnerControls">
-  <documentManagement>
-    <_activity xmlns="3535be3d-f034-4eb0-a688-491c0b26c05e" xsi:nil="true"/>
-  </documentManagement>
-</p:properties>
-</file>
-
-<file path=customXml/item3.xml><?xml version="1.0" encoding="utf-8"?>
-<b:Sources xmlns:b="http://schemas.openxmlformats.org/officeDocument/2006/bibliography" xmlns="http://schemas.openxmlformats.org/officeDocument/2006/bibliography" SelectedStyle="\APA.XSL" StyleName="APA"/>
-</file>
-
-<file path=customXml/item4.xml><?xml version="1.0" encoding="utf-8"?>
 <ct:contentTypeSchema xmlns:ct="http://schemas.microsoft.com/office/2006/metadata/contentType" xmlns:ma="http://schemas.microsoft.com/office/2006/metadata/properties/metaAttributes" ct:_="" ma:_="" ma:contentTypeName="Document" ma:contentTypeID="0x010100F21AE50898A2474094AE2BB3D833ECAE" ma:contentTypeVersion="16" ma:contentTypeDescription="Crée un document." ma:contentTypeScope="" ma:versionID="ceb360dae189f0380253b4f531c9aa37">
   <xsd:schema xmlns:xsd="http://www.w3.org/2001/XMLSchema" xmlns:xs="http://www.w3.org/2001/XMLSchema" xmlns:p="http://schemas.microsoft.com/office/2006/metadata/properties" xmlns:ns3="c96ab9fb-5a5b-476d-a15a-a616cb70d838" xmlns:ns4="3535be3d-f034-4eb0-a688-491c0b26c05e" targetNamespace="http://schemas.microsoft.com/office/2006/metadata/properties" ma:root="true" ma:fieldsID="bc095146c6894bd0d25b0c9d28d6bdb9" ns3:_="" ns4:_="">
     <xsd:import namespace="c96ab9fb-5a5b-476d-a15a-a616cb70d838"/>
@@ -12155,6 +12181,18 @@
 </ct:contentTypeSchema>
 </file>
 
+<file path=customXml/item3.xml><?xml version="1.0" encoding="utf-8"?>
+<b:Sources xmlns:b="http://schemas.openxmlformats.org/officeDocument/2006/bibliography" xmlns="http://schemas.openxmlformats.org/officeDocument/2006/bibliography" SelectedStyle="\APA.XSL" StyleName="APA"/>
+</file>
+
+<file path=customXml/item4.xml><?xml version="1.0" encoding="utf-8"?>
+<p:properties xmlns:p="http://schemas.microsoft.com/office/2006/metadata/properties" xmlns:xsi="http://www.w3.org/2001/XMLSchema-instance" xmlns:pc="http://schemas.microsoft.com/office/infopath/2007/PartnerControls">
+  <documentManagement>
+    <_activity xmlns="3535be3d-f034-4eb0-a688-491c0b26c05e" xsi:nil="true"/>
+  </documentManagement>
+</p:properties>
+</file>
+
 <file path=customXml/item5.xml><?xml version="1.0" encoding="utf-8"?>
 <?mso-contentType ?>
 <FormTemplates xmlns="http://schemas.microsoft.com/sharepoint/v3/contenttype/forms">
@@ -12173,24 +12211,6 @@
 </file>
 
 <file path=customXml/itemProps2.xml><?xml version="1.0" encoding="utf-8"?>
-<ds:datastoreItem xmlns:ds="http://schemas.openxmlformats.org/officeDocument/2006/customXml" ds:itemID="{2C63BAB1-BB51-4A13-86DB-73C9BE9C5770}">
-  <ds:schemaRefs>
-    <ds:schemaRef ds:uri="http://schemas.microsoft.com/office/2006/metadata/properties"/>
-    <ds:schemaRef ds:uri="http://schemas.microsoft.com/office/infopath/2007/PartnerControls"/>
-    <ds:schemaRef ds:uri="3535be3d-f034-4eb0-a688-491c0b26c05e"/>
-  </ds:schemaRefs>
-</ds:datastoreItem>
-</file>
-
-<file path=customXml/itemProps3.xml><?xml version="1.0" encoding="utf-8"?>
-<ds:datastoreItem xmlns:ds="http://schemas.openxmlformats.org/officeDocument/2006/customXml" ds:itemID="{0FD9358E-F593-4A3B-ACF8-298B6139E826}">
-  <ds:schemaRefs>
-    <ds:schemaRef ds:uri="http://schemas.openxmlformats.org/officeDocument/2006/bibliography"/>
-  </ds:schemaRefs>
-</ds:datastoreItem>
-</file>
-
-<file path=customXml/itemProps4.xml><?xml version="1.0" encoding="utf-8"?>
 <ds:datastoreItem xmlns:ds="http://schemas.openxmlformats.org/officeDocument/2006/customXml" ds:itemID="{FFE23458-753D-4459-A621-26AC81BCA69C}">
   <ds:schemaRefs>
     <ds:schemaRef ds:uri="http://schemas.microsoft.com/office/2006/metadata/contentType"/>
@@ -12209,6 +12229,24 @@
 </ds:datastoreItem>
 </file>
 
+<file path=customXml/itemProps3.xml><?xml version="1.0" encoding="utf-8"?>
+<ds:datastoreItem xmlns:ds="http://schemas.openxmlformats.org/officeDocument/2006/customXml" ds:itemID="{0FD9358E-F593-4A3B-ACF8-298B6139E826}">
+  <ds:schemaRefs>
+    <ds:schemaRef ds:uri="http://schemas.openxmlformats.org/officeDocument/2006/bibliography"/>
+  </ds:schemaRefs>
+</ds:datastoreItem>
+</file>
+
+<file path=customXml/itemProps4.xml><?xml version="1.0" encoding="utf-8"?>
+<ds:datastoreItem xmlns:ds="http://schemas.openxmlformats.org/officeDocument/2006/customXml" ds:itemID="{2C63BAB1-BB51-4A13-86DB-73C9BE9C5770}">
+  <ds:schemaRefs>
+    <ds:schemaRef ds:uri="http://schemas.microsoft.com/office/2006/metadata/properties"/>
+    <ds:schemaRef ds:uri="http://schemas.microsoft.com/office/infopath/2007/PartnerControls"/>
+    <ds:schemaRef ds:uri="3535be3d-f034-4eb0-a688-491c0b26c05e"/>
+  </ds:schemaRefs>
+</ds:datastoreItem>
+</file>
+
 <file path=customXml/itemProps5.xml><?xml version="1.0" encoding="utf-8"?>
 <ds:datastoreItem xmlns:ds="http://schemas.openxmlformats.org/officeDocument/2006/customXml" ds:itemID="{D3249D54-CC96-460B-8FEB-BC9A93AC82F2}">
   <ds:schemaRefs>

</xml_diff>